<commit_message>
Add outline of report
</commit_message>
<xml_diff>
--- a/report.docx
+++ b/report.docx
@@ -2,90 +2,673 @@
 <file path=word/document.xml><?xml version="1.0" encoding="utf-8"?>
 <w:document xmlns:wpc="http://schemas.microsoft.com/office/word/2010/wordprocessingCanvas" xmlns:cx="http://schemas.microsoft.com/office/drawing/2014/chartex" xmlns:cx1="http://schemas.microsoft.com/office/drawing/2015/9/8/chartex" xmlns:cx2="http://schemas.microsoft.com/office/drawing/2015/10/21/chartex" xmlns:cx3="http://schemas.microsoft.com/office/drawing/2016/5/9/chartex" xmlns:cx4="http://schemas.microsoft.com/office/drawing/2016/5/10/chartex" xmlns:cx5="http://schemas.microsoft.com/office/drawing/2016/5/11/chartex" xmlns:cx6="http://schemas.microsoft.com/office/drawing/2016/5/12/chartex" xmlns:cx7="http://schemas.microsoft.com/office/drawing/2016/5/13/chartex" xmlns:cx8="http://schemas.microsoft.com/office/drawing/2016/5/14/chartex" xmlns:mc="http://schemas.openxmlformats.org/markup-compatibility/2006" xmlns:aink="http://schemas.microsoft.com/office/drawing/2016/ink" xmlns:am3d="http://schemas.microsoft.com/office/drawing/2017/model3d" xmlns:o="urn:schemas-microsoft-com:office:office" xmlns:r="http://schemas.openxmlformats.org/officeDocument/2006/relationships" xmlns:m="http://schemas.openxmlformats.org/officeDocument/2006/math" xmlns:v="urn:schemas-microsoft-com:vml" xmlns:wp14="http://schemas.microsoft.com/office/word/2010/wordprocessingDrawing" xmlns:wp="http://schemas.openxmlformats.org/drawingml/2006/wordprocessingDrawing" xmlns:w10="urn:schemas-microsoft-com:office:word" xmlns:w="http://schemas.openxmlformats.org/wordprocessingml/2006/main" xmlns:w14="http://schemas.microsoft.com/office/word/2010/wordml" xmlns:w15="http://schemas.microsoft.com/office/word/2012/wordml" xmlns:w16cex="http://schemas.microsoft.com/office/word/2018/wordml/cex" xmlns:w16cid="http://schemas.microsoft.com/office/word/2016/wordml/cid" xmlns:w16="http://schemas.microsoft.com/office/word/2018/wordml" xmlns:w16sdtdh="http://schemas.microsoft.com/office/word/2020/wordml/sdtdatahash" xmlns:w16se="http://schemas.microsoft.com/office/word/2015/wordml/symex" xmlns:wpg="http://schemas.microsoft.com/office/word/2010/wordprocessingGroup" xmlns:wpi="http://schemas.microsoft.com/office/word/2010/wordprocessingInk" xmlns:wne="http://schemas.microsoft.com/office/word/2006/wordml" xmlns:wps="http://schemas.microsoft.com/office/word/2010/wordprocessingShape" mc:Ignorable="w14 w15 w16se w16cid w16 w16cex w16sdtdh wp14">
   <w:body>
-    <w:p/>
     <w:p>
       <w:r>
-        <w:t xml:space="preserve">    What does you system (extension) do?</w:t>
+        <w:t xml:space="preserve">In this project I decided to </w:t>
+      </w:r>
+      <w:proofErr w:type="spellStart"/>
+      <w:r>
+        <w:t>taclckle</w:t>
+      </w:r>
+      <w:proofErr w:type="spellEnd"/>
+      <w:r>
+        <w:t xml:space="preserve"> the task of text summarization. I got the data from one of the suggested data places in the instructions and that it pertained news articles. So, the system would be able to, in theory, summarize </w:t>
+      </w:r>
+      <w:proofErr w:type="gramStart"/>
+      <w:r>
+        <w:t>the  text</w:t>
+      </w:r>
+      <w:proofErr w:type="gramEnd"/>
+      <w:r>
+        <w:t xml:space="preserve"> relating to news articles. Form the news articles there were different domains and the idea was to have, a type of classifier that to have some sort of bagging or </w:t>
+      </w:r>
+      <w:proofErr w:type="gramStart"/>
+      <w:r>
+        <w:t>boosting( don't</w:t>
+      </w:r>
+      <w:proofErr w:type="gramEnd"/>
+      <w:r>
+        <w:t xml:space="preserve"> remember) or </w:t>
+      </w:r>
+      <w:proofErr w:type="spellStart"/>
+      <w:r>
+        <w:t>summarier</w:t>
+      </w:r>
+      <w:proofErr w:type="spellEnd"/>
+      <w:r>
+        <w:t xml:space="preserve"> of texts. Some sort of biased summarizer for the different domains and then have each of the summarizers vote on which </w:t>
+      </w:r>
+      <w:proofErr w:type="spellStart"/>
+      <w:r>
+        <w:t>prhrases</w:t>
+      </w:r>
+      <w:proofErr w:type="spellEnd"/>
+      <w:r>
+        <w:t xml:space="preserve"> are deemed as </w:t>
+      </w:r>
+      <w:proofErr w:type="gramStart"/>
+      <w:r>
+        <w:t>important..</w:t>
+      </w:r>
+      <w:proofErr w:type="gramEnd"/>
+      <w:r>
+        <w:t xml:space="preserve"> There were several ways that the task was tackled. The initial intuition was to have the system understand what the text is about and then try to extract the most important bits. For this a small inquiry on how new </w:t>
+      </w:r>
+      <w:proofErr w:type="spellStart"/>
+      <w:r>
+        <w:t>oarticles</w:t>
+      </w:r>
+      <w:proofErr w:type="spellEnd"/>
+      <w:r>
+        <w:t xml:space="preserve"> are structured was done. Additionally, given the time, I decided to tackle only the news articles related to tech news, technological news. So, after the inquiry it </w:t>
+      </w:r>
+      <w:proofErr w:type="spellStart"/>
+      <w:r>
+        <w:t>revelaed</w:t>
+      </w:r>
+      <w:proofErr w:type="spellEnd"/>
+      <w:r>
+        <w:t xml:space="preserve"> </w:t>
+      </w:r>
+      <w:proofErr w:type="spellStart"/>
+      <w:r>
+        <w:t>thhat</w:t>
+      </w:r>
+      <w:proofErr w:type="spellEnd"/>
+      <w:r>
+        <w:t xml:space="preserve"> most of the articles contain the most important information at the beginning of the article given that readers might lose </w:t>
+      </w:r>
+      <w:proofErr w:type="spellStart"/>
+      <w:r>
+        <w:t>attetniton</w:t>
+      </w:r>
+      <w:proofErr w:type="spellEnd"/>
+      <w:r>
+        <w:t xml:space="preserve"> afterwards and not finish reading it (cite a source). With this in mind, </w:t>
+      </w:r>
+      <w:proofErr w:type="gramStart"/>
+      <w:r>
+        <w:t>the and</w:t>
+      </w:r>
+      <w:proofErr w:type="gramEnd"/>
+      <w:r>
+        <w:t xml:space="preserve"> having </w:t>
+      </w:r>
+      <w:proofErr w:type="spellStart"/>
+      <w:r>
+        <w:t>Zipf's</w:t>
+      </w:r>
+      <w:proofErr w:type="spellEnd"/>
+      <w:r>
+        <w:t xml:space="preserve"> law in mind as well. I thought it reasonable just to </w:t>
+      </w:r>
+      <w:proofErr w:type="spellStart"/>
+      <w:proofErr w:type="gramStart"/>
+      <w:r>
+        <w:t>produced</w:t>
+      </w:r>
+      <w:proofErr w:type="spellEnd"/>
+      <w:proofErr w:type="gramEnd"/>
+      <w:r>
+        <w:t xml:space="preserve"> the summary from a subset of the data of the articles. Much like PCA in machine learning takes and </w:t>
+      </w:r>
+      <w:proofErr w:type="spellStart"/>
+      <w:r>
+        <w:t>projcets</w:t>
+      </w:r>
+      <w:proofErr w:type="spellEnd"/>
+      <w:r>
+        <w:t xml:space="preserve"> the most important features into a smaller dimensional space, the hope was </w:t>
+      </w:r>
+      <w:proofErr w:type="spellStart"/>
+      <w:r>
+        <w:t>tht</w:t>
+      </w:r>
+      <w:proofErr w:type="spellEnd"/>
+      <w:r>
+        <w:t xml:space="preserve"> by reducing the amount of text that was to be processed it w would be reduce the complexity of the problem. </w:t>
+      </w:r>
+      <w:proofErr w:type="spellStart"/>
+      <w:r>
+        <w:t>Simiar</w:t>
+      </w:r>
+      <w:proofErr w:type="spellEnd"/>
+      <w:r>
+        <w:t xml:space="preserve"> to the sparse matrix reduction. In this, not completely backed up, the heuristic was to use Pareto's principle for deciding the amount of text that was to be </w:t>
+      </w:r>
+      <w:proofErr w:type="gramStart"/>
+      <w:r>
+        <w:t>taken into account</w:t>
+      </w:r>
+      <w:proofErr w:type="gramEnd"/>
+      <w:r>
+        <w:t xml:space="preserve">. It was personally deemed that the article's title and the headline contained valuable information regarding the text and that, in the already processed text only a part of it (20%) would be analyzed. After having already reduced the number of information that the system was going to handle the idea was to follow a traditional pipeline to try to understand and gain more information about the text that could help to make the summary. Nevertheless, as the course anticipated, trying to make and wrap one's head around that machines can understand what the text is about proved to be rather difficult. Several challenges emerged. How does the, first in my lack of linguistic terms I found it more challenging to do certain things, to understand what </w:t>
+      </w:r>
+      <w:proofErr w:type="gramStart"/>
+      <w:r>
+        <w:t>is the relation between certain objects in a sentence</w:t>
+      </w:r>
+      <w:proofErr w:type="gramEnd"/>
+      <w:r>
+        <w:t xml:space="preserve">. I could intuitively summarize the texts, but it was difficult to replicate the process that one does to summarize and replicate in t in the machine. Because one has </w:t>
+      </w:r>
+      <w:proofErr w:type="gramStart"/>
+      <w:r>
+        <w:t>a some</w:t>
+      </w:r>
+      <w:proofErr w:type="gramEnd"/>
+      <w:r>
+        <w:t xml:space="preserve"> previous knowledge about what is being </w:t>
+      </w:r>
+      <w:proofErr w:type="spellStart"/>
+      <w:r>
+        <w:t>toalked</w:t>
+      </w:r>
+      <w:proofErr w:type="spellEnd"/>
+      <w:r>
+        <w:t xml:space="preserve"> in the article and can infer the missing details. The initial idea was to copy the standard way that I would approach to do a summary and then replicate it in the machine. To understand. The how to read a book was consulted. Of course, as mentioned it proved to be, at least at superficially, more difficult to make understand the machine language, than what the time permitted to do, and my current </w:t>
+      </w:r>
+      <w:proofErr w:type="spellStart"/>
+      <w:r>
+        <w:t>knowlede</w:t>
+      </w:r>
+      <w:proofErr w:type="spellEnd"/>
+      <w:r>
+        <w:t xml:space="preserve"> allowed. </w:t>
+      </w:r>
+      <w:proofErr w:type="spellStart"/>
+      <w:r>
+        <w:t>THen</w:t>
+      </w:r>
+      <w:proofErr w:type="spellEnd"/>
+      <w:r>
+        <w:t xml:space="preserve">, a different approach was taken. The idea was now to not make the system </w:t>
+      </w:r>
+      <w:proofErr w:type="spellStart"/>
+      <w:r>
+        <w:t>ounderstand</w:t>
+      </w:r>
+      <w:proofErr w:type="spellEnd"/>
+      <w:r>
+        <w:t xml:space="preserve"> what the text is </w:t>
+      </w:r>
+      <w:proofErr w:type="spellStart"/>
+      <w:proofErr w:type="gramStart"/>
+      <w:r>
+        <w:t>about,but</w:t>
+      </w:r>
+      <w:proofErr w:type="spellEnd"/>
+      <w:proofErr w:type="gramEnd"/>
+      <w:r>
+        <w:t xml:space="preserve"> </w:t>
+      </w:r>
+      <w:proofErr w:type="spellStart"/>
+      <w:r>
+        <w:t>itn</w:t>
+      </w:r>
+      <w:proofErr w:type="spellEnd"/>
+      <w:r>
+        <w:t xml:space="preserve"> a way to systematically have a heuristic, that uses the tools provided by the </w:t>
+      </w:r>
+      <w:proofErr w:type="spellStart"/>
+      <w:r>
+        <w:t>nltk</w:t>
+      </w:r>
+      <w:proofErr w:type="spellEnd"/>
+      <w:r>
+        <w:t xml:space="preserve"> </w:t>
+      </w:r>
+      <w:proofErr w:type="spellStart"/>
+      <w:r>
+        <w:t>packeg</w:t>
+      </w:r>
+      <w:proofErr w:type="spellEnd"/>
+      <w:r>
+        <w:t xml:space="preserve"> and other </w:t>
+      </w:r>
+      <w:proofErr w:type="spellStart"/>
+      <w:r>
+        <w:t>parsingg</w:t>
+      </w:r>
+      <w:proofErr w:type="spellEnd"/>
+      <w:r>
+        <w:t xml:space="preserve"> and linguistic toolkits to extract the information. In this approach, the system would not in any way alter the information, but it would just instead choose the certain parts of the text that were to </w:t>
+      </w:r>
+      <w:proofErr w:type="gramStart"/>
+      <w:r>
+        <w:t>considered</w:t>
+      </w:r>
+      <w:proofErr w:type="gramEnd"/>
+      <w:r>
+        <w:t xml:space="preserve"> the most important. With some manual inspection and just trusting in that, without further knowledge, the heuristic that the system would follow is the following: Taking into account that the text is being processed and it is only a subset of the </w:t>
+      </w:r>
+      <w:proofErr w:type="gramStart"/>
+      <w:r>
+        <w:t>text..</w:t>
+      </w:r>
+      <w:proofErr w:type="gramEnd"/>
+      <w:r>
+        <w:t xml:space="preserve"> So, from all the sentences it was to de done a constituency parsing to understand the structure of the sentence. Of </w:t>
+      </w:r>
+      <w:proofErr w:type="spellStart"/>
+      <w:r>
+        <w:t>ourse</w:t>
+      </w:r>
+      <w:proofErr w:type="spellEnd"/>
+      <w:r>
+        <w:t xml:space="preserve">, if the constituency parsing was not correct, then the meaning could change and could not necessarily lead to </w:t>
+      </w:r>
+      <w:proofErr w:type="spellStart"/>
+      <w:r>
+        <w:t>to</w:t>
+      </w:r>
+      <w:proofErr w:type="spellEnd"/>
+      <w:r>
+        <w:t xml:space="preserve"> the best result. It was noticed that sometimes in news articles additional details are provided and that sometimes these additional details (which sometimes are included between commas or parenthesis such as this one) to be removed. With the limited knowledge, and from what I was able to see using </w:t>
+      </w:r>
+      <w:proofErr w:type="spellStart"/>
+      <w:r>
+        <w:t>stanford's</w:t>
+      </w:r>
+      <w:proofErr w:type="spellEnd"/>
+      <w:r>
+        <w:t xml:space="preserve"> core </w:t>
+      </w:r>
+      <w:proofErr w:type="spellStart"/>
+      <w:r>
+        <w:t>nlp</w:t>
+      </w:r>
+      <w:proofErr w:type="spellEnd"/>
+      <w:r>
+        <w:t xml:space="preserve"> </w:t>
+      </w:r>
+      <w:proofErr w:type="spellStart"/>
+      <w:r>
+        <w:lastRenderedPageBreak/>
+        <w:t>consituency</w:t>
+      </w:r>
+      <w:proofErr w:type="spellEnd"/>
+      <w:r>
+        <w:t xml:space="preserve"> parser, would be to get the first noun phrase of the sentence. By the first noun phrase it is referred to get the noun phrase that is closest to </w:t>
+      </w:r>
+      <w:proofErr w:type="gramStart"/>
+      <w:r>
+        <w:t>the  bottom</w:t>
+      </w:r>
+      <w:proofErr w:type="gramEnd"/>
+      <w:r>
+        <w:t xml:space="preserve"> of the tree. This was </w:t>
+      </w:r>
+      <w:proofErr w:type="spellStart"/>
+      <w:r>
+        <w:t>beacuse</w:t>
+      </w:r>
+      <w:proofErr w:type="spellEnd"/>
+      <w:r>
+        <w:t xml:space="preserve"> the main parts of a sentence are the subject and the predicate. </w:t>
+      </w:r>
+      <w:proofErr w:type="gramStart"/>
+      <w:r>
+        <w:t>So</w:t>
+      </w:r>
+      <w:proofErr w:type="gramEnd"/>
+      <w:r>
+        <w:t xml:space="preserve"> in the summarizer the idea was to have that a summary of the most important parts of a sentence. It was done at a sentence level. So, in each sentence it was desired to get a noun phrase and an accompanying verb phrase. For the verb phrase the heuristic that the program followed was the following. Place everything that is under the tree until the first noun phrase is found. After the first noun phrase is found include</w:t>
       </w:r>
     </w:p>
     <w:p>
       <w:r>
-        <w:t xml:space="preserve">    How did you tackle the task?</w:t>
+        <w:t xml:space="preserve">The following sentence does not work very well with the system: </w:t>
+      </w:r>
+      <w:r>
+        <w:t xml:space="preserve">Tata Teleservices is using the lasers to make the link between customers' offices and its own core network. The laser bridges work across distances up to 4km and can be set up much faster than cable connections. In 12 </w:t>
+      </w:r>
+      <w:proofErr w:type="gramStart"/>
+      <w:r>
+        <w:t>months</w:t>
+      </w:r>
+      <w:proofErr w:type="gramEnd"/>
+      <w:r>
+        <w:t xml:space="preserve"> the lasers have helped the firm set up networks in more than 700 locations.</w:t>
       </w:r>
     </w:p>
     <w:p>
       <w:r>
-        <w:t xml:space="preserve">    Did it work? How well? How do you know? Give some analysis of the system’s performance: e.g.</w:t>
+        <w:t xml:space="preserve">In some examples it the system and the approach </w:t>
+      </w:r>
+      <w:proofErr w:type="gramStart"/>
+      <w:r>
+        <w:t>seems</w:t>
+      </w:r>
+      <w:proofErr w:type="gramEnd"/>
+      <w:r>
+        <w:t xml:space="preserve"> to work. Nevertheless, I do not know precisely if it can be quantified. In the course we saw BLEU as a metric, but that it is a similarity metric. It could be that there is a group of gold-standard </w:t>
+      </w:r>
+      <w:proofErr w:type="spellStart"/>
+      <w:proofErr w:type="gramStart"/>
+      <w:r>
+        <w:t>a</w:t>
+      </w:r>
+      <w:proofErr w:type="spellEnd"/>
+      <w:proofErr w:type="gramEnd"/>
+      <w:r>
+        <w:t xml:space="preserve"> annotated summaries and then the outputs from the system are given to the system. Additionally</w:t>
+      </w:r>
+      <w:proofErr w:type="gramStart"/>
+      <w:r>
+        <w:t>, .</w:t>
+      </w:r>
+      <w:proofErr w:type="gramEnd"/>
+      <w:r>
+        <w:t xml:space="preserve"> But this would only measure the similarity of the result summaries and the gold-annotated ones and not actually if they convey the meaning that is being wanted. In this case, I think that human evaluation could be better suited for evaluating how good the system is. Nevertheless, I can extract some examples from (the code does not work completely well, provided) of </w:t>
+      </w:r>
+      <w:proofErr w:type="spellStart"/>
+      <w:r>
+        <w:t>whwat</w:t>
+      </w:r>
+      <w:proofErr w:type="spellEnd"/>
+      <w:r>
+        <w:t xml:space="preserve"> the output could be. The evaluation results are deemed by me.  Since there is no available metric that I believe that accurately would represent the behavior of the system.  So at first one clear problem with the </w:t>
+      </w:r>
+      <w:proofErr w:type="spellStart"/>
+      <w:r>
+        <w:t>herustic</w:t>
+      </w:r>
+      <w:proofErr w:type="spellEnd"/>
+      <w:r>
+        <w:t xml:space="preserve"> is if the sentence or the construction of the sentence does not follow the pattern from which the heuristic </w:t>
+      </w:r>
+      <w:proofErr w:type="gramStart"/>
+      <w:r>
+        <w:t>was  taken</w:t>
+      </w:r>
+      <w:proofErr w:type="gramEnd"/>
+      <w:r>
+        <w:t xml:space="preserve"> from. The heuristic might not </w:t>
+      </w:r>
+      <w:proofErr w:type="spellStart"/>
+      <w:r>
+        <w:t>extaract</w:t>
+      </w:r>
+      <w:proofErr w:type="spellEnd"/>
+      <w:r>
+        <w:t xml:space="preserve"> the most important parts of the sentence if the sentence or the text if it </w:t>
+      </w:r>
+      <w:proofErr w:type="gramStart"/>
+      <w:r>
+        <w:t>isn't</w:t>
+      </w:r>
+      <w:proofErr w:type="gramEnd"/>
+      <w:r>
+        <w:t xml:space="preserve"> in the correct structure. For example, in the sentence: the algorithm </w:t>
+      </w:r>
+      <w:proofErr w:type="gramStart"/>
+      <w:r>
+        <w:t>return</w:t>
+      </w:r>
+      <w:proofErr w:type="gramEnd"/>
+      <w:r>
+        <w:t xml:space="preserve"> something of the sort. And it does not actually convey very well the information. </w:t>
+      </w:r>
+      <w:proofErr w:type="gramStart"/>
+      <w:r>
+        <w:t>Another thing,</w:t>
+      </w:r>
+      <w:proofErr w:type="gramEnd"/>
+      <w:r>
+        <w:t xml:space="preserve"> is that the model has the bias that and the assumption that the most important information is present in the 20% of the article </w:t>
+      </w:r>
+      <w:proofErr w:type="spellStart"/>
+      <w:r>
+        <w:t>soit</w:t>
+      </w:r>
+      <w:proofErr w:type="spellEnd"/>
+      <w:r>
+        <w:t xml:space="preserve"> might not. If the assumption </w:t>
+      </w:r>
+      <w:proofErr w:type="gramStart"/>
+      <w:r>
+        <w:t>didn't</w:t>
+      </w:r>
+      <w:proofErr w:type="gramEnd"/>
+      <w:r>
+        <w:t xml:space="preserve"> get the output. </w:t>
+      </w:r>
+      <w:proofErr w:type="spellStart"/>
+      <w:r>
+        <w:t>Anotherissue</w:t>
+      </w:r>
+      <w:proofErr w:type="spellEnd"/>
+      <w:r>
+        <w:t xml:space="preserve"> is the fact </w:t>
+      </w:r>
+      <w:proofErr w:type="gramStart"/>
+      <w:r>
+        <w:t>that  be</w:t>
+      </w:r>
+      <w:proofErr w:type="gramEnd"/>
+      <w:r>
+        <w:t xml:space="preserve"> that the sentences, since the system is not </w:t>
+      </w:r>
+      <w:proofErr w:type="spellStart"/>
+      <w:r>
+        <w:t>lreally</w:t>
+      </w:r>
+      <w:proofErr w:type="spellEnd"/>
+      <w:r>
+        <w:t xml:space="preserve"> understanding the way that the sentence is </w:t>
+      </w:r>
+      <w:proofErr w:type="spellStart"/>
+      <w:r>
+        <w:t>constructued</w:t>
+      </w:r>
+      <w:proofErr w:type="spellEnd"/>
+      <w:r>
+        <w:t xml:space="preserve">, no mechanism of knowing what is happening. Then the sentences that are extracted by the system might be </w:t>
+      </w:r>
+      <w:proofErr w:type="gramStart"/>
+      <w:r>
+        <w:t>actually completely</w:t>
+      </w:r>
+      <w:proofErr w:type="gramEnd"/>
+      <w:r>
+        <w:t xml:space="preserve"> </w:t>
+      </w:r>
+      <w:proofErr w:type="spellStart"/>
+      <w:r>
+        <w:t>disconected</w:t>
+      </w:r>
+      <w:proofErr w:type="spellEnd"/>
+      <w:r>
+        <w:t xml:space="preserve"> from </w:t>
+      </w:r>
+      <w:proofErr w:type="spellStart"/>
+      <w:r>
+        <w:t>ech</w:t>
+      </w:r>
+      <w:proofErr w:type="spellEnd"/>
+      <w:r>
+        <w:t xml:space="preserve"> other. Another possible issue that I see </w:t>
+      </w:r>
+      <w:proofErr w:type="spellStart"/>
+      <w:r>
+        <w:t>wih</w:t>
+      </w:r>
+      <w:proofErr w:type="spellEnd"/>
+      <w:r>
+        <w:t xml:space="preserve"> the system is that the output of the system relies heavily on the input of it. This means that a </w:t>
+      </w:r>
+      <w:proofErr w:type="gramStart"/>
+      <w:r>
+        <w:t>poorly-written</w:t>
+      </w:r>
+      <w:proofErr w:type="gramEnd"/>
+      <w:r>
+        <w:t xml:space="preserve"> text leads to an output that is also poorly written given that the summarizer only takes fragments of the constructions </w:t>
+      </w:r>
+      <w:proofErr w:type="spellStart"/>
+      <w:r>
+        <w:t>persent</w:t>
+      </w:r>
+      <w:proofErr w:type="spellEnd"/>
+      <w:r>
+        <w:t xml:space="preserve"> in the sentence. </w:t>
       </w:r>
     </w:p>
     <w:p>
       <w:r>
-        <w:t xml:space="preserve">        Any evaluation results available</w:t>
+        <w:t xml:space="preserve">For improvements and extensions there are several alternatives. </w:t>
       </w:r>
     </w:p>
     <w:p>
       <w:r>
-        <w:t xml:space="preserve">        Conclusions from manual inspection of output</w:t>
-      </w:r>
-    </w:p>
-    <w:p>
-      <w:r>
-        <w:t xml:space="preserve">        Problems that meant you </w:t>
-      </w:r>
-      <w:proofErr w:type="gramStart"/>
-      <w:r>
-        <w:t>didn’t</w:t>
-      </w:r>
-      <w:proofErr w:type="gramEnd"/>
-      <w:r>
-        <w:t xml:space="preserve"> get any satisfactory output</w:t>
-      </w:r>
-    </w:p>
-    <w:p>
-      <w:r>
-        <w:t xml:space="preserve">    How you might extend or improve the system further if you had more time (or computing resources, or data, …)</w:t>
+        <w:t>Talk more about the challenges of building a successful LP system.</w:t>
       </w:r>
     </w:p>
     <w:p/>
     <w:p>
       <w:r>
-        <w:t>The submission is due one week after the end of the course (plus a weekend): 24.5.2021.</w:t>
-      </w:r>
-    </w:p>
-    <w:p/>
-    <w:p>
-      <w:r>
-        <w:t xml:space="preserve">Also submit your code as a single Python file. </w:t>
-      </w:r>
-      <w:proofErr w:type="gramStart"/>
-      <w:r>
-        <w:t>Don’t</w:t>
-      </w:r>
-      <w:proofErr w:type="gramEnd"/>
-      <w:r>
-        <w:t xml:space="preserve"> worry too much about cleaning it up or submitting production-quality code! As with the assignments, we will not mark the code itself – it is only for reference when marking your report.</w:t>
-      </w:r>
-    </w:p>
-    <w:p/>
-    <w:p>
-      <w:r>
-        <w:t xml:space="preserve">We will not be grading your submission </w:t>
-      </w:r>
-      <w:proofErr w:type="gramStart"/>
-      <w:r>
-        <w:t>on the basis of</w:t>
-      </w:r>
-      <w:proofErr w:type="gramEnd"/>
-      <w:r>
-        <w:t xml:space="preserve"> the success of your system. The main purpose of this assignment is for you to have putting into practice what </w:t>
-      </w:r>
-      <w:proofErr w:type="gramStart"/>
-      <w:r>
-        <w:t>you’ve</w:t>
-      </w:r>
-      <w:proofErr w:type="gramEnd"/>
-      <w:r>
-        <w:t xml:space="preserve"> learned to gain a better understanding of the challenges of building successful, real-world NLP systems.</w:t>
+        <w:t xml:space="preserve">Extensions there are several. First, I believe that a bit more of linguistic knowledge could get one further ahead into this rather easy task, on the surface, of creating a summary. Additionally, I was thinking that the summary also depends on the target audience what the target audience wants, what some people might consider as a relevant in some </w:t>
+      </w:r>
+      <w:proofErr w:type="gramStart"/>
+      <w:r>
+        <w:t>aspects</w:t>
+      </w:r>
+      <w:proofErr w:type="gramEnd"/>
+      <w:r>
+        <w:t xml:space="preserve"> might not be relevant to other people. Then, if </w:t>
+      </w:r>
+      <w:proofErr w:type="spellStart"/>
+      <w:r>
+        <w:t>somehove</w:t>
+      </w:r>
+      <w:proofErr w:type="spellEnd"/>
+      <w:r>
+        <w:t xml:space="preserve"> the system could tailor the summaries based on a prototype of the person that is going to read the summary. That the system is aware of the person that is reading the summary</w:t>
+      </w:r>
+      <w:proofErr w:type="gramStart"/>
+      <w:r>
+        <w:t>. .</w:t>
+      </w:r>
+      <w:proofErr w:type="gramEnd"/>
+      <w:r>
+        <w:t xml:space="preserve"> Then, another </w:t>
+      </w:r>
+      <w:r>
+        <w:lastRenderedPageBreak/>
+        <w:t xml:space="preserve">improvement is the one mentioned previously of having several weak" summarizers that are able to summarize well a text from a given domain and then having a consensus algorithm that could identify the segments that could be the most important. Another </w:t>
+      </w:r>
+      <w:proofErr w:type="spellStart"/>
+      <w:r>
+        <w:t>insteresting</w:t>
+      </w:r>
+      <w:proofErr w:type="spellEnd"/>
+      <w:r>
+        <w:t xml:space="preserve"> aspect that I would like to explore is the concept of dependency parsing. In </w:t>
+      </w:r>
+      <w:proofErr w:type="spellStart"/>
+      <w:r>
+        <w:t>dependcy</w:t>
+      </w:r>
+      <w:proofErr w:type="spellEnd"/>
+      <w:r>
+        <w:t xml:space="preserve"> parsing the </w:t>
+      </w:r>
+      <w:proofErr w:type="spellStart"/>
+      <w:r>
+        <w:t>pependencies</w:t>
+      </w:r>
+      <w:proofErr w:type="spellEnd"/>
+      <w:r>
+        <w:t xml:space="preserve"> of the different words are presented and with this I believe a deeper understanding of the structure of the sentence and of the text could be </w:t>
+      </w:r>
+      <w:proofErr w:type="spellStart"/>
+      <w:r>
+        <w:t>understaood</w:t>
+      </w:r>
+      <w:proofErr w:type="spellEnd"/>
+      <w:r>
+        <w:t xml:space="preserve">. The idea would be to have a </w:t>
+      </w:r>
+      <w:proofErr w:type="spellStart"/>
+      <w:r>
+        <w:t>meachinsm</w:t>
+      </w:r>
+      <w:proofErr w:type="spellEnd"/>
+      <w:r>
+        <w:t xml:space="preserve"> that could identify the object </w:t>
+      </w:r>
+      <w:proofErr w:type="spellStart"/>
+      <w:r>
+        <w:t>twhich</w:t>
+      </w:r>
+      <w:proofErr w:type="spellEnd"/>
+      <w:r>
+        <w:t xml:space="preserve"> other objects depend most on and then, hopefully this object is the most important object of the text. Having some sort of graph representation of all the text and to extract only the nodes that have the most connections and from those nodes with the most connections build a summary. The problem of summarizing a text, although simple at first sight, at least in human terms, read the text and </w:t>
+      </w:r>
+      <w:proofErr w:type="spellStart"/>
+      <w:r>
+        <w:t>thhen</w:t>
+      </w:r>
+      <w:proofErr w:type="spellEnd"/>
+      <w:r>
+        <w:t xml:space="preserve"> condense the text leaving only the most important parts, like cooking when you do a </w:t>
+      </w:r>
+      <w:proofErr w:type="gramStart"/>
+      <w:r>
+        <w:t>reduction</w:t>
+      </w:r>
+      <w:proofErr w:type="gramEnd"/>
+      <w:r>
+        <w:t xml:space="preserve"> and the ingredients get embedded into the other ingredients. The task proves to be more difficult when </w:t>
+      </w:r>
+      <w:proofErr w:type="gramStart"/>
+      <w:r>
+        <w:t>actually trying</w:t>
+      </w:r>
+      <w:proofErr w:type="gramEnd"/>
+      <w:r>
+        <w:t xml:space="preserve"> to implement it. The challenges of how to quantify understanding I believe is difficult, to have a way to formalize all the knowledge that we take for granted as language I thought was rather astounding. In a way it made me realize how complex language and the production of language can be, and such a thing that we take for granted is very complex and yet we do not grasp the complexity of it, at least in my case. The task served to face the challenges </w:t>
+      </w:r>
+      <w:proofErr w:type="gramStart"/>
+      <w:r>
+        <w:t>that  are</w:t>
+      </w:r>
+      <w:proofErr w:type="gramEnd"/>
+      <w:r>
+        <w:t xml:space="preserve"> present in the field to realize that it is not so simple as it sounds. That dealing with meaning is difficult.  A little bit more of perspective of what NLP is. Additionally, if I had more time I would like to do a better survey of what the existing systems and state of the art solutions exist </w:t>
+      </w:r>
+      <w:proofErr w:type="gramStart"/>
+      <w:r>
+        <w:t>for  doing</w:t>
+      </w:r>
+      <w:proofErr w:type="gramEnd"/>
+      <w:r>
+        <w:t xml:space="preserve"> text summarization. I used partly what was learned from the course to guide </w:t>
+      </w:r>
+      <w:proofErr w:type="spellStart"/>
+      <w:r>
+        <w:t>myelf</w:t>
+      </w:r>
+      <w:proofErr w:type="spellEnd"/>
+      <w:r>
+        <w:t xml:space="preserve"> into. Another realization is that you </w:t>
+      </w:r>
+      <w:proofErr w:type="spellStart"/>
+      <w:r>
+        <w:t>canhave</w:t>
+      </w:r>
+      <w:proofErr w:type="spellEnd"/>
+      <w:r>
+        <w:t xml:space="preserve"> the pipeline and then you can process pass the text into everything in the pipeline but that does not necessarily give out the parts you need to build your solution. In a way a way of seeing that tools in this domain, though useful, are not magical, and that they </w:t>
+      </w:r>
+      <w:proofErr w:type="spellStart"/>
+      <w:r>
+        <w:t>they</w:t>
+      </w:r>
+      <w:proofErr w:type="spellEnd"/>
+      <w:r>
+        <w:t xml:space="preserve"> e a tool for the person that is using or developing the system. A tool for</w:t>
       </w:r>
     </w:p>
     <w:sectPr>

</xml_diff>

<commit_message>
Add explanation of heuristic
</commit_message>
<xml_diff>
--- a/report.docx
+++ b/report.docx
@@ -75,16 +75,95 @@
         <w:t>. The information is in the beginning because readers might not finish reading an article they started.</w:t>
       </w:r>
       <w:r>
-        <w:t xml:space="preserve"> With Zipf’s law I thought reasonable to produce the summary from a subset of the data in a news article. </w:t>
-      </w:r>
-    </w:p>
-    <w:p>
-      <w:r>
-        <w:t xml:space="preserve">Much like PCA in machine learning takes and projcets the most important features into a smaller dimensional space, the hope was tht by reducing the amount of text that was to be processed it w would be reduce the complexity of the problem. Simiar to the sparse matrix reduction. In this, not completely backed up, the heuristic was to use Pareto's principle for deciding the amount of text that was to be taken into account. It was personally deemed that the article's title and the headline contained valuable information regarding the text and that, in the already processed text only a part of it (20%) would be analyzed. After having already reduced the number of information that the system was going to handle the idea was to follow a traditional pipeline to try to understand and gain more information about the text that could help to make the summary. Nevertheless, as the course anticipated, trying to make and wrap one's head around that machines can understand what the text is about proved to be rather difficult. Several challenges emerged. How does the, first in my lack of linguistic terms I found it more challenging to do certain things, to understand what is the relation between certain objects in a sentence. I could intuitively summarize the texts, but it was difficult to replicate the process that one does to summarize and replicate in t in the machine. Because one has a some previous knowledge about what is being toalked in the article and can infer the missing details. The initial idea was to copy the standard way that I would approach to do a summary and then replicate it in the machine. To understand. The how to read a book was consulted. Of course, as mentioned it proved to be, at least at superficially, more difficult to make understand the machine language, than what the time permitted to do, and my current knowlede allowed. THen, a different approach was taken. The idea was now to not make the system ounderstand what the text is about,but itn a way to systematically have a heuristic, that uses the tools provided by the nltk packeg and other parsingg and linguistic toolkits to extract the information. In this approach, the system would not in any way alter the information, but it would just instead choose the certain parts of the text that were to considered the most important. With some manual inspection and just trusting in that, without further knowledge, the heuristic that the system would follow is the following: Taking into account that the text is being </w:t>
+        <w:t xml:space="preserve"> With </w:t>
+      </w:r>
+      <w:proofErr w:type="spellStart"/>
+      <w:r>
+        <w:t>Zipf’s</w:t>
+      </w:r>
+      <w:proofErr w:type="spellEnd"/>
+      <w:r>
+        <w:t xml:space="preserve"> law I thought reasonable to produce the summary from a subset of the data </w:t>
+      </w:r>
+      <w:r>
+        <w:t>of the</w:t>
+      </w:r>
+      <w:r>
+        <w:t xml:space="preserve"> news article.</w:t>
+      </w:r>
+      <w:r>
+        <w:t xml:space="preserve"> The subset of the data would be comprised of the headline (title), leading sentence and first 20% of the article (percentage was chosen because it appears in Pareto’s principle). The method for choosing the subset of the data was not completely researched, but it felt right. Additionally, the chosen subset of the data would hopefully contain the most important information about the article. As well, working with a subset of the data would reduce the complexity of the problem by projecting the text into a smaller dimensional space. </w:t>
+      </w:r>
+    </w:p>
+    <w:p>
+      <w:r>
+        <w:t>The subset of the data would then be passed through a pipeline that would give more information about the text and its structure. The initial pipeline consisted of several steps. First, separating the text into different sentences. Then tokenizing the text. After, perform POS tagging. Then, perform constituency parsing and dependency parsing. With the information of the pipeline, the summary would be produced. Here, trying to</w:t>
+      </w:r>
+      <w:r>
+        <w:t xml:space="preserve"> identify the most important parts of a text from the resulting representations in each step of the pipeline proved to be difficult (see section). I opted to discover some heuristic that could produce a summary from a text. For the heuristic, some elements of the pipeline were modified. In short, the heuristic worked upon the result of the constituency parse. The results of the constituency parse were chosen because I thought it gave information about the structure of the sentence on a sentence level. The system would not alter the information from the text, but extract parts from the original text to present as a summary. The design of the heuristic was based on manual inspection of the tech news articles of the data set. I noticed that </w:t>
+      </w:r>
+      <w:r>
+        <w:t xml:space="preserve">news articles </w:t>
+      </w:r>
+      <w:r>
+        <w:t xml:space="preserve">contain additional </w:t>
+      </w:r>
+      <w:r>
+        <w:t xml:space="preserve">details </w:t>
+      </w:r>
+      <w:r>
+        <w:t>that are not necessary for understanding the gist of the article. The devised heuristic aims to reduce the</w:t>
+      </w:r>
+      <w:r>
+        <w:t>se</w:t>
+      </w:r>
+      <w:r>
+        <w:t xml:space="preserve"> additional details </w:t>
+      </w:r>
+      <w:r>
+        <w:t xml:space="preserve">from the text. To understand the parts that were not going to be included in the summary I consulted Stanford’s [cite] parser with some example sentences. What I was able to gather from the manual inspection is reflected in the heuristic. </w:t>
+      </w:r>
+      <w:r>
+        <w:t>The devised heuristic is as follows:</w:t>
+      </w:r>
+    </w:p>
+    <w:p>
+      <w:r>
+        <w:tab/>
+        <w:t>[Include heuristic in pseudocode]</w:t>
+      </w:r>
+    </w:p>
+    <w:p>
+      <w:r>
+        <w:t xml:space="preserve">would be to get the first noun phrase of the sentence. By the first noun phrase it is referred to get the noun phrase that is closest to </w:t>
+      </w:r>
+      <w:proofErr w:type="gramStart"/>
+      <w:r>
+        <w:t>the  bottom</w:t>
+      </w:r>
+      <w:proofErr w:type="gramEnd"/>
+      <w:r>
+        <w:t xml:space="preserve"> of the tree. This was </w:t>
+      </w:r>
+      <w:proofErr w:type="spellStart"/>
+      <w:r>
+        <w:t>beacuse</w:t>
+      </w:r>
+      <w:proofErr w:type="spellEnd"/>
+      <w:r>
+        <w:t xml:space="preserve"> the main parts of a sentence are </w:t>
       </w:r>
       <w:r>
         <w:lastRenderedPageBreak/>
-        <w:t>processed and it is only a subset of the text.. So, from all the sentences it was to de done a constituency parsing to understand the structure of the sentence. Of ourse, if the constituency parsing was not correct, then the meaning could change and could not necessarily lead to to the best result. It was noticed that sometimes in news articles additional details are provided and that sometimes these additional details (which sometimes are included between commas or parenthesis such as this one) to be removed. With the limited knowledge, and from what I was able to see using stanford's core nlp consituency parser, would be to get the first noun phrase of the sentence. By the first noun phrase it is referred to get the noun phrase that is closest to the  bottom of the tree. This was beacuse the main parts of a sentence are the subject and the predicate. So in the summarizer the idea was to have that a summary of the most important parts of a sentence. It was done at a sentence level. So, in each sentence it was desired to get a noun phrase and an accompanying verb phrase. For the verb phrase the heuristic that the program followed was the following. Place everything that is under the tree until the first noun phrase is found. After the first noun phrase is found include</w:t>
+        <w:t xml:space="preserve">the subject and the predicate. </w:t>
+      </w:r>
+      <w:proofErr w:type="gramStart"/>
+      <w:r>
+        <w:t>So</w:t>
+      </w:r>
+      <w:proofErr w:type="gramEnd"/>
+      <w:r>
+        <w:t xml:space="preserve"> in the summarizer the idea was to have that a summary of the most important parts of a sentence. It was done at a sentence level. So, in each sentence it was desired to get a noun phrase and an accompanying verb phrase. For the verb phrase the heuristic that the program followed was the following. Place everything that is under the tree until the first noun phrase is found. After the first noun phrase is found include</w:t>
       </w:r>
     </w:p>
     <w:p/>
@@ -152,6 +231,64 @@
       </w:r>
     </w:p>
     <w:p>
+      <w:r>
+        <w:t xml:space="preserve">Several challenges emerged. How does the, first in my lack of linguistic terms I found it more challenging to do certain things, to understand what </w:t>
+      </w:r>
+      <w:proofErr w:type="gramStart"/>
+      <w:r>
+        <w:t>is the relation between certain objects in a sentence</w:t>
+      </w:r>
+      <w:proofErr w:type="gramEnd"/>
+      <w:r>
+        <w:t xml:space="preserve">. I could intuitively summarize the texts, but it was difficult to replicate the process that one does to summarize and replicate in t in the machine. Because one has </w:t>
+      </w:r>
+      <w:proofErr w:type="gramStart"/>
+      <w:r>
+        <w:t>a some</w:t>
+      </w:r>
+      <w:proofErr w:type="gramEnd"/>
+      <w:r>
+        <w:t xml:space="preserve"> previous knowledge about what is being </w:t>
+      </w:r>
+      <w:proofErr w:type="spellStart"/>
+      <w:r>
+        <w:t>toalked</w:t>
+      </w:r>
+      <w:proofErr w:type="spellEnd"/>
+      <w:r>
+        <w:t xml:space="preserve"> in the article and can infer the missing details. The initial idea was to copy the standard way that I would approach to do a summary and then replicate it in the machine. To understand. The how to read a book was consulted. Of course, as mentioned it proved to be, at least at superficially, more difficult to make understand the machine language, than what the time permitted to do, and my current </w:t>
+      </w:r>
+      <w:proofErr w:type="spellStart"/>
+      <w:r>
+        <w:t>knowlede</w:t>
+      </w:r>
+      <w:proofErr w:type="spellEnd"/>
+      <w:r>
+        <w:t xml:space="preserve"> allowed.</w:t>
+      </w:r>
+    </w:p>
+    <w:p>
+      <w:r>
+        <w:t xml:space="preserve">Of </w:t>
+      </w:r>
+      <w:proofErr w:type="spellStart"/>
+      <w:r>
+        <w:t>ourse</w:t>
+      </w:r>
+      <w:proofErr w:type="spellEnd"/>
+      <w:r>
+        <w:t xml:space="preserve">, if the constituency parsing was not correct, then the meaning could change and could not necessarily lead to </w:t>
+      </w:r>
+      <w:proofErr w:type="spellStart"/>
+      <w:r>
+        <w:t>to</w:t>
+      </w:r>
+      <w:proofErr w:type="spellEnd"/>
+      <w:r>
+        <w:t xml:space="preserve"> the best result.</w:t>
+      </w:r>
+    </w:p>
+    <w:p>
       <w:pPr>
         <w:rPr>
           <w:b/>
@@ -174,30 +311,245 @@
         </w:rPr>
       </w:pPr>
       <w:r>
-        <w:t>Form the news articles there were different domains and the idea was to have, a type of classifier that to have some sort of bagging or boosting( don't remember) or summarier of texts.</w:t>
+        <w:t xml:space="preserve">Form the news articles there were different domains and the idea was to have, a type of classifier that to have some sort of bagging or </w:t>
+      </w:r>
+      <w:proofErr w:type="gramStart"/>
+      <w:r>
+        <w:t>boosting( don't</w:t>
+      </w:r>
+      <w:proofErr w:type="gramEnd"/>
+      <w:r>
+        <w:t xml:space="preserve"> remember) or </w:t>
+      </w:r>
+      <w:proofErr w:type="spellStart"/>
+      <w:r>
+        <w:t>summarier</w:t>
+      </w:r>
+      <w:proofErr w:type="spellEnd"/>
+      <w:r>
+        <w:t xml:space="preserve"> of texts.</w:t>
       </w:r>
       <w:r>
         <w:t xml:space="preserve"> </w:t>
       </w:r>
       <w:r>
-        <w:t>Some sort of biased summarizer for the different domains and then have each of the summarizers vote on which prhrases are deemed as important..</w:t>
-      </w:r>
+        <w:t xml:space="preserve">Some sort of biased summarizer for the different domains and then have each of the summarizers vote on which </w:t>
+      </w:r>
+      <w:proofErr w:type="spellStart"/>
+      <w:r>
+        <w:t>prhrases</w:t>
+      </w:r>
+      <w:proofErr w:type="spellEnd"/>
+      <w:r>
+        <w:t xml:space="preserve"> are deemed as </w:t>
+      </w:r>
+      <w:proofErr w:type="gramStart"/>
+      <w:r>
+        <w:t>important..</w:t>
+      </w:r>
+      <w:proofErr w:type="gramEnd"/>
     </w:p>
     <w:p>
       <w:r>
         <w:t xml:space="preserve">The following sentence does not work very well with the system: </w:t>
       </w:r>
       <w:r>
-        <w:t>Tata Teleservices is using the lasers to make the link between customers' offices and its own core network. The laser bridges work across distances up to 4km and can be set up much faster than cable connections. In 12 months the lasers have helped the firm set up networks in more than 700 locations.</w:t>
-      </w:r>
-    </w:p>
-    <w:p>
-      <w:r>
-        <w:t xml:space="preserve">In some examples it the system and the approach seems to work. Nevertheless, I do not know precisely if it can be quantified. In the course we saw BLEU as a metric, but that it is a similarity metric. It could be that there is a group of gold-standard a annotated summaries and then the outputs from the system are given to the system. Additionally, . But this would only measure the similarity of the result summaries and the gold-annotated ones and not actually if they convey the meaning that is being wanted. In this case, I think that human evaluation could be better suited for evaluating how good the system is. Nevertheless, I can extract some examples from (the code does not work completely well, provided) of whwat the output could be. The evaluation results are deemed by me.  Since there is no available metric that I believe that accurately would represent the behavior of the system.  So at first one clear problem with the herustic is if the sentence or the construction of the sentence does not follow the pattern from which the heuristic was  taken from. The heuristic might not extaract the most important parts of the sentence if the sentence or the text if it isn't in the correct structure. For example, in the sentence: the </w:t>
+        <w:t xml:space="preserve">Tata Teleservices is using the lasers to make the link between customers' offices and its own core network. The laser bridges work across distances up to 4km and can be set up much faster than cable connections. In 12 </w:t>
+      </w:r>
+      <w:proofErr w:type="gramStart"/>
+      <w:r>
+        <w:t>months</w:t>
+      </w:r>
+      <w:proofErr w:type="gramEnd"/>
+      <w:r>
+        <w:t xml:space="preserve"> the lasers have helped the firm set up networks in more than 700 locations.</w:t>
+      </w:r>
+    </w:p>
+    <w:p>
+      <w:r>
+        <w:t xml:space="preserve">In some examples it the system and the approach </w:t>
+      </w:r>
+      <w:proofErr w:type="gramStart"/>
+      <w:r>
+        <w:t>seems</w:t>
+      </w:r>
+      <w:proofErr w:type="gramEnd"/>
+      <w:r>
+        <w:t xml:space="preserve"> to work. Nevertheless, I do not know precisely if it can be quantified. In the course we saw BLEU as a metric, but that it is a similarity metric. It could be that there is a group of gold-standard </w:t>
+      </w:r>
+      <w:proofErr w:type="spellStart"/>
+      <w:proofErr w:type="gramStart"/>
+      <w:r>
+        <w:t>a</w:t>
+      </w:r>
+      <w:proofErr w:type="spellEnd"/>
+      <w:proofErr w:type="gramEnd"/>
+      <w:r>
+        <w:t xml:space="preserve"> annotated summaries and then the outputs from the system are given to the system. Additionally</w:t>
+      </w:r>
+      <w:proofErr w:type="gramStart"/>
+      <w:r>
+        <w:t>, .</w:t>
+      </w:r>
+      <w:proofErr w:type="gramEnd"/>
+      <w:r>
+        <w:t xml:space="preserve"> But this would only measure the similarity of the result summaries and the gold-annotated ones and not actually if they convey the meaning that is being wanted. In this case, I think that human evaluation could be better suited for evaluating how good the system is. Nevertheless, I can extract some examples from (the code does not work completely well, provided) of </w:t>
+      </w:r>
+      <w:proofErr w:type="spellStart"/>
+      <w:r>
+        <w:t>whwat</w:t>
+      </w:r>
+      <w:proofErr w:type="spellEnd"/>
+      <w:r>
+        <w:t xml:space="preserve"> the output could be. The evaluation results are deemed by me.  Since there is no available metric </w:t>
       </w:r>
       <w:r>
         <w:lastRenderedPageBreak/>
-        <w:t xml:space="preserve">algorithm return something of the sort. And it does not actually convey very well the information. Another thing, is that the model has the bias that and the assumption that the most important information is present in the 20% of the article soit might not. If the assumption didn't get the output. Anotherissue is the fact that  be that the sentences, since the system is not lreally understanding the way that the sentence is constructued, no mechanism of knowing what is happening. Then the sentences that are extracted by the system might be actually completely disconected from ech other. Another possible issue that I see wih the system is that the output of the system relies heavily on the input of it. This means that a poorly-written text leads to an output that is also poorly written given that the summarizer only takes fragments of the constructions persent in the sentence. </w:t>
+        <w:t xml:space="preserve">that I believe that accurately would represent the behavior of the system.  So at first one clear problem with the </w:t>
+      </w:r>
+      <w:proofErr w:type="spellStart"/>
+      <w:r>
+        <w:t>herustic</w:t>
+      </w:r>
+      <w:proofErr w:type="spellEnd"/>
+      <w:r>
+        <w:t xml:space="preserve"> is if the sentence or the construction of the sentence does not follow the pattern from which the heuristic </w:t>
+      </w:r>
+      <w:proofErr w:type="gramStart"/>
+      <w:r>
+        <w:t>was  taken</w:t>
+      </w:r>
+      <w:proofErr w:type="gramEnd"/>
+      <w:r>
+        <w:t xml:space="preserve"> from. The heuristic might not </w:t>
+      </w:r>
+      <w:proofErr w:type="spellStart"/>
+      <w:r>
+        <w:t>extaract</w:t>
+      </w:r>
+      <w:proofErr w:type="spellEnd"/>
+      <w:r>
+        <w:t xml:space="preserve"> the most important parts of the sentence if the sentence or the text if it </w:t>
+      </w:r>
+      <w:proofErr w:type="gramStart"/>
+      <w:r>
+        <w:t>isn't</w:t>
+      </w:r>
+      <w:proofErr w:type="gramEnd"/>
+      <w:r>
+        <w:t xml:space="preserve"> in the correct structure. For example, in the sentence: the algorithm </w:t>
+      </w:r>
+      <w:proofErr w:type="gramStart"/>
+      <w:r>
+        <w:t>return</w:t>
+      </w:r>
+      <w:proofErr w:type="gramEnd"/>
+      <w:r>
+        <w:t xml:space="preserve"> something of the sort. And it does not actually convey very well the information. </w:t>
+      </w:r>
+      <w:proofErr w:type="gramStart"/>
+      <w:r>
+        <w:t>Another thing,</w:t>
+      </w:r>
+      <w:proofErr w:type="gramEnd"/>
+      <w:r>
+        <w:t xml:space="preserve"> is that the model has the bias that and the assumption that the most important information is present in the 20% of the article </w:t>
+      </w:r>
+      <w:proofErr w:type="spellStart"/>
+      <w:r>
+        <w:t>soit</w:t>
+      </w:r>
+      <w:proofErr w:type="spellEnd"/>
+      <w:r>
+        <w:t xml:space="preserve"> might not. If the assumption </w:t>
+      </w:r>
+      <w:proofErr w:type="gramStart"/>
+      <w:r>
+        <w:t>didn't</w:t>
+      </w:r>
+      <w:proofErr w:type="gramEnd"/>
+      <w:r>
+        <w:t xml:space="preserve"> get the output. </w:t>
+      </w:r>
+      <w:proofErr w:type="spellStart"/>
+      <w:r>
+        <w:t>Anotherissue</w:t>
+      </w:r>
+      <w:proofErr w:type="spellEnd"/>
+      <w:r>
+        <w:t xml:space="preserve"> is the fact </w:t>
+      </w:r>
+      <w:proofErr w:type="gramStart"/>
+      <w:r>
+        <w:t>that  be</w:t>
+      </w:r>
+      <w:proofErr w:type="gramEnd"/>
+      <w:r>
+        <w:t xml:space="preserve"> that the sentences, since the system is not </w:t>
+      </w:r>
+      <w:proofErr w:type="spellStart"/>
+      <w:r>
+        <w:t>lreally</w:t>
+      </w:r>
+      <w:proofErr w:type="spellEnd"/>
+      <w:r>
+        <w:t xml:space="preserve"> understanding the way that the sentence is </w:t>
+      </w:r>
+      <w:proofErr w:type="spellStart"/>
+      <w:r>
+        <w:t>constructued</w:t>
+      </w:r>
+      <w:proofErr w:type="spellEnd"/>
+      <w:r>
+        <w:t xml:space="preserve">, no mechanism of knowing what is happening. Then the sentences that are extracted by the system might be </w:t>
+      </w:r>
+      <w:proofErr w:type="gramStart"/>
+      <w:r>
+        <w:t>actually completely</w:t>
+      </w:r>
+      <w:proofErr w:type="gramEnd"/>
+      <w:r>
+        <w:t xml:space="preserve"> </w:t>
+      </w:r>
+      <w:proofErr w:type="spellStart"/>
+      <w:r>
+        <w:t>disconected</w:t>
+      </w:r>
+      <w:proofErr w:type="spellEnd"/>
+      <w:r>
+        <w:t xml:space="preserve"> from </w:t>
+      </w:r>
+      <w:proofErr w:type="spellStart"/>
+      <w:r>
+        <w:t>ech</w:t>
+      </w:r>
+      <w:proofErr w:type="spellEnd"/>
+      <w:r>
+        <w:t xml:space="preserve"> other. Another possible issue that I see </w:t>
+      </w:r>
+      <w:proofErr w:type="spellStart"/>
+      <w:r>
+        <w:t>wih</w:t>
+      </w:r>
+      <w:proofErr w:type="spellEnd"/>
+      <w:r>
+        <w:t xml:space="preserve"> the system is that the output of the system relies heavily on the input of it. This means that a </w:t>
+      </w:r>
+      <w:proofErr w:type="gramStart"/>
+      <w:r>
+        <w:t>poorly-written</w:t>
+      </w:r>
+      <w:proofErr w:type="gramEnd"/>
+      <w:r>
+        <w:t xml:space="preserve"> text leads to an output that is also poorly written given that the summarizer only takes fragments of the constructions </w:t>
+      </w:r>
+      <w:proofErr w:type="spellStart"/>
+      <w:r>
+        <w:t>persent</w:t>
+      </w:r>
+      <w:proofErr w:type="spellEnd"/>
+      <w:r>
+        <w:t xml:space="preserve"> in the sentence. </w:t>
       </w:r>
     </w:p>
     <w:p>
@@ -213,12 +565,151 @@
     <w:p/>
     <w:p>
       <w:r>
-        <w:t>Extensions there are several. First, I believe that a bit more of linguistic knowledge could get one further ahead into this rather easy task, on the surface, of creating a summary. Additionally, I was thinking that the summary also depends on the target audience what the target audience wants, what some people might consider as a relevant in some aspects might not be relevant to other people. Then, if somehove the system could tailor the summaries based on a prototype of the person that is going to read the summary. That the system is aware of the person that is reading the summary. . Then, another improvement is the one mentioned previously of having several weak" summarizers that are able to summarize well a text from a given domain and then having a consensus algorithm that could identify the segments that could be the most important. Another insteresting aspect that I would like to explore is the concept of dependency parsing. In dependcy parsing the pependencies of the different words are presented and with this I believe a deeper understanding of the structure of the sentence and of the text could be understaood. The idea would be to have a meachinsm that could identify the object twhich other objects depend most on and then, hopefully this object is the most important object of the text. Having some sort of graph representation of all the text and to extract only the nodes that have the most connections and from those nodes with the most connections build a summary. The problem of summarizing a text, although simple at first sight, at least in human terms, read the text and thhen condense the text leaving only the most important parts, like cooking when you do a reduction and the ingredients get embedded into the other ingredients. The task proves to be more difficult when actually trying to implement it. The challenges of how to quantify understanding I believe is difficult, to have a way to formalize all the knowledge that we take for granted as language I thought was rather astounding. In a way it made me realize how complex language and the production of language can be, and such a thing that we take for granted is very complex and yet we do not grasp the complexity of it, at least in my case. The task served to face the challenges that  are present in the field to realize that it is not so simple as it sounds. That dealing with meaning is difficult.  A little bit more of perspective of what NLP is. Additionally, if I had more time I would like to do a better survey of what the existing systems and state of the art solutions exist for  doing text summarization. I used partly what was learned from the course to guide myelf into. Another realization is that you canhave the pipeline and then you can process pass the text into everything in the pipeline but that does not necessarily give out the parts you need to build your solution. In a way a way of seeing that tools in this domain, though useful, are not magical, and that they they e a tool for the person that is using or developing the system. A tool for</w:t>
-      </w:r>
-    </w:p>
-    <w:p>
+        <w:t xml:space="preserve">Extensions there are several. First, I believe that a bit more of linguistic knowledge could get one further ahead into this rather easy task, on the surface, of creating a summary. Additionally, I was thinking that the summary also depends on the target audience what the target audience wants, what some people might consider as a relevant in some </w:t>
+      </w:r>
+      <w:proofErr w:type="gramStart"/>
+      <w:r>
+        <w:t>aspects</w:t>
+      </w:r>
+      <w:proofErr w:type="gramEnd"/>
+      <w:r>
+        <w:t xml:space="preserve"> might not be relevant to other people. Then, if </w:t>
+      </w:r>
+      <w:proofErr w:type="spellStart"/>
+      <w:r>
+        <w:t>somehove</w:t>
+      </w:r>
+      <w:proofErr w:type="spellEnd"/>
+      <w:r>
+        <w:t xml:space="preserve"> the system could tailor the summaries based on a prototype of the person that is going to read the summary. That the system is aware of the person that is reading the summary</w:t>
+      </w:r>
+      <w:proofErr w:type="gramStart"/>
+      <w:r>
+        <w:t>. .</w:t>
+      </w:r>
+      <w:proofErr w:type="gramEnd"/>
+      <w:r>
+        <w:t xml:space="preserve"> Then, another improvement is the one mentioned previously of having several weak" summarizers that are able to summarize well a text from a given domain and then having a consensus algorithm that could identify the segments that could be the most important. Another </w:t>
+      </w:r>
+      <w:proofErr w:type="spellStart"/>
+      <w:r>
+        <w:t>insteresting</w:t>
+      </w:r>
+      <w:proofErr w:type="spellEnd"/>
+      <w:r>
+        <w:t xml:space="preserve"> aspect that I would like to explore is the concept of dependency parsing. In </w:t>
+      </w:r>
+      <w:proofErr w:type="spellStart"/>
+      <w:r>
+        <w:t>dependcy</w:t>
+      </w:r>
+      <w:proofErr w:type="spellEnd"/>
+      <w:r>
+        <w:t xml:space="preserve"> parsing the </w:t>
+      </w:r>
+      <w:proofErr w:type="spellStart"/>
+      <w:r>
+        <w:t>pependencies</w:t>
+      </w:r>
+      <w:proofErr w:type="spellEnd"/>
+      <w:r>
+        <w:t xml:space="preserve"> of the different words are presented and with this I believe a deeper understanding of the structure of the sentence and of the text could be </w:t>
+      </w:r>
+      <w:proofErr w:type="spellStart"/>
+      <w:r>
+        <w:t>understaood</w:t>
+      </w:r>
+      <w:proofErr w:type="spellEnd"/>
+      <w:r>
+        <w:t xml:space="preserve">. The idea would be to have a </w:t>
+      </w:r>
+      <w:proofErr w:type="spellStart"/>
+      <w:r>
+        <w:t>meachinsm</w:t>
+      </w:r>
+      <w:proofErr w:type="spellEnd"/>
+      <w:r>
+        <w:t xml:space="preserve"> that could identify the object </w:t>
+      </w:r>
+      <w:proofErr w:type="spellStart"/>
+      <w:r>
+        <w:t>twhich</w:t>
+      </w:r>
+      <w:proofErr w:type="spellEnd"/>
+      <w:r>
+        <w:t xml:space="preserve"> other objects depend most on and then, hopefully this object is the most important object of the text. Having some sort of graph representation of all the text and to extract only the nodes that have the most connections and from those nodes with the most connections build a summary. The problem of summarizing a text, although simple at first sight, at least in human terms, read the text and </w:t>
+      </w:r>
+      <w:proofErr w:type="spellStart"/>
+      <w:r>
+        <w:t>thhen</w:t>
+      </w:r>
+      <w:proofErr w:type="spellEnd"/>
+      <w:r>
+        <w:t xml:space="preserve"> condense the text leaving only the most important parts, like cooking when you do a </w:t>
+      </w:r>
+      <w:proofErr w:type="gramStart"/>
+      <w:r>
+        <w:t>reduction</w:t>
+      </w:r>
+      <w:proofErr w:type="gramEnd"/>
+      <w:r>
+        <w:t xml:space="preserve"> and the ingredients get embedded into the other ingredients. The task proves to be more difficult when </w:t>
+      </w:r>
+      <w:proofErr w:type="gramStart"/>
+      <w:r>
+        <w:t>actually trying</w:t>
+      </w:r>
+      <w:proofErr w:type="gramEnd"/>
+      <w:r>
+        <w:t xml:space="preserve"> to implement it. The challenges of how to quantify understanding I believe is difficult, to have a way to formalize all the knowledge that we take for granted as language I thought was rather astounding. In a way it made me realize how complex language and the production of language can be, and such a thing that we take for granted is very complex and yet we do not grasp the complexity of it, at least in my case. The task served to face the challenges </w:t>
+      </w:r>
+      <w:proofErr w:type="gramStart"/>
+      <w:r>
+        <w:t>that  are</w:t>
+      </w:r>
+      <w:proofErr w:type="gramEnd"/>
+      <w:r>
+        <w:t xml:space="preserve"> present in the field to realize that it is not so simple as it sounds. That dealing with meaning is difficult.  A little bit more of perspective of what NLP is. Additionally, if I had more time I would like to do a better survey of what the existing systems and state of the art solutions exist </w:t>
+      </w:r>
+      <w:proofErr w:type="gramStart"/>
+      <w:r>
+        <w:t>for  doing</w:t>
+      </w:r>
+      <w:proofErr w:type="gramEnd"/>
+      <w:r>
+        <w:t xml:space="preserve"> text summarization. I used partly what was learned from </w:t>
+      </w:r>
       <w:r>
         <w:lastRenderedPageBreak/>
+        <w:t xml:space="preserve">the course to guide </w:t>
+      </w:r>
+      <w:proofErr w:type="spellStart"/>
+      <w:r>
+        <w:t>myelf</w:t>
+      </w:r>
+      <w:proofErr w:type="spellEnd"/>
+      <w:r>
+        <w:t xml:space="preserve"> into. Another realization is that you </w:t>
+      </w:r>
+      <w:proofErr w:type="spellStart"/>
+      <w:r>
+        <w:t>canhave</w:t>
+      </w:r>
+      <w:proofErr w:type="spellEnd"/>
+      <w:r>
+        <w:t xml:space="preserve"> the pipeline and then you can process pass the text into everything in the pipeline but that does not necessarily give out the parts you need to build your solution. In a way a way of seeing that tools in this domain, though useful, are not magical, and that they </w:t>
+      </w:r>
+      <w:proofErr w:type="spellStart"/>
+      <w:r>
+        <w:t>they</w:t>
+      </w:r>
+      <w:proofErr w:type="spellEnd"/>
+      <w:r>
+        <w:t xml:space="preserve"> e a tool for the person that is using or developing the system. A tool for</w:t>
+      </w:r>
+    </w:p>
+    <w:p>
+      <w:r>
         <w:t>Another problem would be in a conversation, with all the baggage that comes with analyzing conversations, the stops and that at times the sentences might not be constructed in a certain manner, that they do not follow the standard structure.</w:t>
       </w:r>
     </w:p>

</xml_diff>